<commit_message>
se agregar los  web service para cancelar
</commit_message>
<xml_diff>
--- a/Analisis/SPRINT/Cotización 203-B- Complemento SPRINT 5.docx
+++ b/Analisis/SPRINT/Cotización 203-B- Complemento SPRINT 5.docx
@@ -232,29 +232,71 @@
         <w:rPr>
           <w:rFonts w:ascii="Avenir Book" w:hAnsi="Avenir Book"/>
         </w:rPr>
-        <w:t xml:space="preserve"> no atendidos de las compras </w:t>
+        <w:t xml:space="preserve"> no atendidos de las compras realizadas</w:t>
+      </w:r>
+      <w:r>
+        <w:rPr>
+          <w:rFonts w:ascii="Avenir Book" w:hAnsi="Avenir Book"/>
+        </w:rPr>
+        <w:t xml:space="preserve"> R= </w:t>
+      </w:r>
+      <w:r>
+        <w:rPr>
+          <w:rFonts w:ascii="Avenir Book" w:hAnsi="Avenir Book"/>
+          <w:b/>
+          <w:bCs/>
+        </w:rPr>
+        <w:t>no</w:t>
+      </w:r>
+      <w:r>
+        <w:rPr>
+          <w:rFonts w:ascii="Avenir Book" w:hAnsi="Avenir Book"/>
+          <w:b/>
+          <w:bCs/>
+        </w:rPr>
+        <w:t>,</w:t>
+      </w:r>
+      <w:r>
+        <w:rPr>
+          <w:rFonts w:ascii="Avenir Book" w:hAnsi="Avenir Book"/>
+          <w:b/>
+          <w:bCs/>
+        </w:rPr>
+        <w:t xml:space="preserve"> se </w:t>
       </w:r>
       <w:proofErr w:type="gramStart"/>
       <w:r>
         <w:rPr>
           <w:rFonts w:ascii="Avenir Book" w:hAnsi="Avenir Book"/>
-        </w:rPr>
-        <w:t>realizadas(</w:t>
+          <w:b/>
+          <w:bCs/>
+        </w:rPr>
+        <w:t>aceptan</w:t>
       </w:r>
       <w:proofErr w:type="gramEnd"/>
       <w:r>
         <w:rPr>
           <w:rFonts w:ascii="Avenir Book" w:hAnsi="Avenir Book"/>
-        </w:rPr>
-        <w:t>ahora los productos de las compras tiene estatus)</w:t>
-      </w:r>
-      <w:r>
-        <w:rPr>
-          <w:rFonts w:ascii="Avenir Book" w:hAnsi="Avenir Book"/>
-          <w:b/>
-          <w:bCs/>
-        </w:rPr>
-        <w:t>R=nivel de la compra</w:t>
+          <w:b/>
+          <w:bCs/>
+        </w:rPr>
+        <w:t xml:space="preserve"> pero se agrega la cantidad que recibieron en caso de ser menos</w:t>
+      </w:r>
+      <w:r>
+        <w:rPr>
+          <w:rFonts w:ascii="Avenir Book" w:hAnsi="Avenir Book"/>
+          <w:b/>
+          <w:bCs/>
+        </w:rPr>
+        <w:t>, además se debe ajustar el costo de la compra por el administrador</w:t>
+      </w:r>
+      <w:r>
+        <w:rPr>
+          <w:rFonts w:ascii="Avenir Book" w:hAnsi="Avenir Book"/>
+          <w:b/>
+          <w:bCs/>
+        </w:rPr>
+        <w:t>.</w:t>
       </w:r>
     </w:p>
     <w:p>
@@ -273,15 +315,31 @@
         <w:rPr>
           <w:rFonts w:ascii="Avenir Book" w:hAnsi="Avenir Book"/>
         </w:rPr>
-        <w:t xml:space="preserve">Cuando la cantidad que pediste es igual a la que te trajeron confirmas </w:t>
-      </w:r>
-      <w:r>
-        <w:rPr>
-          <w:rFonts w:ascii="Avenir Book" w:hAnsi="Avenir Book"/>
-          <w:b/>
-          <w:bCs/>
-        </w:rPr>
-        <w:t>venta correcta</w:t>
+        <w:t xml:space="preserve">(ahora los productos de las compras tiene </w:t>
+      </w:r>
+      <w:proofErr w:type="gramStart"/>
+      <w:r>
+        <w:rPr>
+          <w:rFonts w:ascii="Avenir Book" w:hAnsi="Avenir Book"/>
+        </w:rPr>
+        <w:t>estatus)</w:t>
+      </w:r>
+      <w:r>
+        <w:rPr>
+          <w:rFonts w:ascii="Avenir Book" w:hAnsi="Avenir Book"/>
+          <w:b/>
+          <w:bCs/>
+        </w:rPr>
+        <w:t>R</w:t>
+      </w:r>
+      <w:proofErr w:type="gramEnd"/>
+      <w:r>
+        <w:rPr>
+          <w:rFonts w:ascii="Avenir Book" w:hAnsi="Avenir Book"/>
+          <w:b/>
+          <w:bCs/>
+        </w:rPr>
+        <w:t>=nivel de la compra</w:t>
       </w:r>
     </w:p>
     <w:p>
@@ -300,87 +358,23 @@
         <w:rPr>
           <w:rFonts w:ascii="Avenir Book" w:hAnsi="Avenir Book"/>
         </w:rPr>
-        <w:t xml:space="preserve">Cuando llega de </w:t>
-      </w:r>
-      <w:proofErr w:type="gramStart"/>
-      <w:r>
-        <w:rPr>
-          <w:rFonts w:ascii="Avenir Book" w:hAnsi="Avenir Book"/>
-        </w:rPr>
-        <w:t>menos ,</w:t>
-      </w:r>
-      <w:proofErr w:type="gramEnd"/>
-      <w:r>
-        <w:rPr>
-          <w:rFonts w:ascii="Avenir Book" w:hAnsi="Avenir Book"/>
+        <w:t xml:space="preserve">Cuando la cantidad que pediste es igual a la que te trajeron confirmas </w:t>
+      </w:r>
+      <w:r>
+        <w:rPr>
+          <w:rFonts w:ascii="Avenir Book" w:hAnsi="Avenir Book"/>
+          <w:b/>
+          <w:bCs/>
+        </w:rPr>
+        <w:t>venta correcta</w:t>
+      </w:r>
+      <w:r>
+        <w:rPr>
+          <w:rFonts w:ascii="Avenir Book" w:hAnsi="Avenir Book"/>
+          <w:b/>
+          <w:bCs/>
         </w:rPr>
         <w:t xml:space="preserve"> </w:t>
-      </w:r>
-      <w:r>
-        <w:rPr>
-          <w:rFonts w:ascii="Avenir Book" w:hAnsi="Avenir Book"/>
-          <w:b/>
-          <w:bCs/>
-        </w:rPr>
-        <w:t>se ajus</w:t>
-      </w:r>
-      <w:r>
-        <w:rPr>
-          <w:rFonts w:ascii="Avenir Book" w:hAnsi="Avenir Book"/>
-          <w:b/>
-          <w:bCs/>
-        </w:rPr>
-        <w:t>t</w:t>
-      </w:r>
-      <w:r>
-        <w:rPr>
-          <w:rFonts w:ascii="Avenir Book" w:hAnsi="Avenir Book"/>
-          <w:b/>
-          <w:bCs/>
-        </w:rPr>
-        <w:t>a</w:t>
-      </w:r>
-      <w:r>
-        <w:rPr>
-          <w:rFonts w:ascii="Avenir Book" w:hAnsi="Avenir Book"/>
-        </w:rPr>
-        <w:t xml:space="preserve"> a la cantidad que llego pero de</w:t>
-      </w:r>
-      <w:r>
-        <w:rPr>
-          <w:rFonts w:ascii="Avenir Book" w:hAnsi="Avenir Book"/>
-        </w:rPr>
-        <w:t>b</w:t>
-      </w:r>
-      <w:r>
-        <w:rPr>
-          <w:rFonts w:ascii="Avenir Book" w:hAnsi="Avenir Book"/>
-        </w:rPr>
-        <w:t xml:space="preserve">emos identificar cuanto nos </w:t>
-      </w:r>
-      <w:r>
-        <w:rPr>
-          <w:rFonts w:ascii="Avenir Book" w:hAnsi="Avenir Book"/>
-          <w:b/>
-          <w:bCs/>
-        </w:rPr>
-        <w:t xml:space="preserve">mandaron y cuanto solicite y capturar una </w:t>
-      </w:r>
-      <w:r>
-        <w:rPr>
-          <w:rFonts w:ascii="Avenir Book" w:hAnsi="Avenir Book"/>
-          <w:b/>
-          <w:bCs/>
-        </w:rPr>
-        <w:t>observación</w:t>
-      </w:r>
-      <w:r>
-        <w:rPr>
-          <w:rFonts w:ascii="Avenir Book" w:hAnsi="Avenir Book"/>
-          <w:b/>
-          <w:bCs/>
-        </w:rPr>
-        <w:t>,</w:t>
       </w:r>
     </w:p>
     <w:p>
@@ -398,42 +392,28 @@
       <w:r>
         <w:rPr>
           <w:rFonts w:ascii="Avenir Book" w:hAnsi="Avenir Book"/>
-        </w:rPr>
-        <w:t xml:space="preserve">Cuando llega de </w:t>
-      </w:r>
-      <w:r>
-        <w:rPr>
-          <w:rFonts w:ascii="Avenir Book" w:hAnsi="Avenir Book"/>
-        </w:rPr>
-        <w:t>más,</w:t>
-      </w:r>
-      <w:r>
-        <w:rPr>
-          <w:rFonts w:ascii="Avenir Book" w:hAnsi="Avenir Book"/>
-        </w:rPr>
-        <w:t xml:space="preserve"> lo mismo que el de arriba</w:t>
-      </w:r>
-      <w:r>
-        <w:rPr>
-          <w:rFonts w:ascii="Avenir Book" w:hAnsi="Avenir Book"/>
-        </w:rPr>
-        <w:t xml:space="preserve"> </w:t>
-      </w:r>
-      <w:r>
-        <w:rPr>
-          <w:rFonts w:ascii="Avenir Book" w:hAnsi="Avenir Book"/>
-          <w:b/>
-          <w:bCs/>
-        </w:rPr>
-        <w:t>compra correcta</w:t>
-      </w:r>
-      <w:r>
-        <w:rPr>
-          <w:rFonts w:ascii="Avenir Book" w:hAnsi="Avenir Book"/>
-          <w:b/>
-          <w:bCs/>
-        </w:rPr>
-        <w:t xml:space="preserve"> (</w:t>
+          <w:b/>
+          <w:bCs/>
+        </w:rPr>
+        <w:t xml:space="preserve">Cuando hay excedente confirmas venta </w:t>
+      </w:r>
+      <w:proofErr w:type="gramStart"/>
+      <w:r>
+        <w:rPr>
+          <w:rFonts w:ascii="Avenir Book" w:hAnsi="Avenir Book"/>
+          <w:b/>
+          <w:bCs/>
+        </w:rPr>
+        <w:t>correcta</w:t>
+      </w:r>
+      <w:proofErr w:type="gramEnd"/>
+      <w:r>
+        <w:rPr>
+          <w:rFonts w:ascii="Avenir Book" w:hAnsi="Avenir Book"/>
+          <w:b/>
+          <w:bCs/>
+        </w:rPr>
+        <w:t xml:space="preserve"> pero con una marca, </w:t>
       </w:r>
       <w:proofErr w:type="spellStart"/>
       <w:r>
@@ -442,7 +422,7 @@
           <w:b/>
           <w:bCs/>
         </w:rPr>
-        <w:t>ajsutar</w:t>
+        <w:t>ademas</w:t>
       </w:r>
       <w:proofErr w:type="spellEnd"/>
       <w:r>
@@ -451,15 +431,25 @@
           <w:b/>
           <w:bCs/>
         </w:rPr>
-        <w:t xml:space="preserve"> precio de compra y cantidad)</w:t>
-      </w:r>
-      <w:r>
-        <w:rPr>
-          <w:rFonts w:ascii="Avenir Book" w:hAnsi="Avenir Book"/>
-          <w:b/>
-          <w:bCs/>
-        </w:rPr>
-        <w:t>.</w:t>
+        <w:t xml:space="preserve"> se debe </w:t>
+      </w:r>
+      <w:proofErr w:type="spellStart"/>
+      <w:r>
+        <w:rPr>
+          <w:rFonts w:ascii="Avenir Book" w:hAnsi="Avenir Book"/>
+          <w:b/>
+          <w:bCs/>
+        </w:rPr>
+        <w:t>ajusatr</w:t>
+      </w:r>
+      <w:proofErr w:type="spellEnd"/>
+      <w:r>
+        <w:rPr>
+          <w:rFonts w:ascii="Avenir Book" w:hAnsi="Avenir Book"/>
+          <w:b/>
+          <w:bCs/>
+        </w:rPr>
+        <w:t xml:space="preserve"> el costo compra, cantidad y agregar una observación.</w:t>
       </w:r>
     </w:p>
     <w:p>
@@ -478,6 +468,139 @@
         <w:rPr>
           <w:rFonts w:ascii="Avenir Book" w:hAnsi="Avenir Book"/>
         </w:rPr>
+        <w:t xml:space="preserve">Cuando llega de </w:t>
+      </w:r>
+      <w:proofErr w:type="gramStart"/>
+      <w:r>
+        <w:rPr>
+          <w:rFonts w:ascii="Avenir Book" w:hAnsi="Avenir Book"/>
+        </w:rPr>
+        <w:t>menos ,</w:t>
+      </w:r>
+      <w:proofErr w:type="gramEnd"/>
+      <w:r>
+        <w:rPr>
+          <w:rFonts w:ascii="Avenir Book" w:hAnsi="Avenir Book"/>
+        </w:rPr>
+        <w:t xml:space="preserve"> </w:t>
+      </w:r>
+      <w:r>
+        <w:rPr>
+          <w:rFonts w:ascii="Avenir Book" w:hAnsi="Avenir Book"/>
+          <w:b/>
+          <w:bCs/>
+        </w:rPr>
+        <w:t>se ajus</w:t>
+      </w:r>
+      <w:r>
+        <w:rPr>
+          <w:rFonts w:ascii="Avenir Book" w:hAnsi="Avenir Book"/>
+          <w:b/>
+          <w:bCs/>
+        </w:rPr>
+        <w:t>t</w:t>
+      </w:r>
+      <w:r>
+        <w:rPr>
+          <w:rFonts w:ascii="Avenir Book" w:hAnsi="Avenir Book"/>
+          <w:b/>
+          <w:bCs/>
+        </w:rPr>
+        <w:t>a</w:t>
+      </w:r>
+      <w:r>
+        <w:rPr>
+          <w:rFonts w:ascii="Avenir Book" w:hAnsi="Avenir Book"/>
+        </w:rPr>
+        <w:t xml:space="preserve"> a la cantidad que llego pero de</w:t>
+      </w:r>
+      <w:r>
+        <w:rPr>
+          <w:rFonts w:ascii="Avenir Book" w:hAnsi="Avenir Book"/>
+        </w:rPr>
+        <w:t>b</w:t>
+      </w:r>
+      <w:r>
+        <w:rPr>
+          <w:rFonts w:ascii="Avenir Book" w:hAnsi="Avenir Book"/>
+        </w:rPr>
+        <w:t xml:space="preserve">emos identificar cuanto nos </w:t>
+      </w:r>
+      <w:r>
+        <w:rPr>
+          <w:rFonts w:ascii="Avenir Book" w:hAnsi="Avenir Book"/>
+          <w:b/>
+          <w:bCs/>
+        </w:rPr>
+        <w:t xml:space="preserve">mandaron y cuanto </w:t>
+      </w:r>
+      <w:proofErr w:type="spellStart"/>
+      <w:r>
+        <w:rPr>
+          <w:rFonts w:ascii="Avenir Book" w:hAnsi="Avenir Book"/>
+          <w:b/>
+          <w:bCs/>
+        </w:rPr>
+        <w:t>solicite</w:t>
+      </w:r>
+      <w:r>
+        <w:rPr>
+          <w:rFonts w:ascii="Avenir Book" w:hAnsi="Avenir Book"/>
+          <w:b/>
+          <w:bCs/>
+        </w:rPr>
+        <w:t>,modificas</w:t>
+      </w:r>
+      <w:proofErr w:type="spellEnd"/>
+      <w:r>
+        <w:rPr>
+          <w:rFonts w:ascii="Avenir Book" w:hAnsi="Avenir Book"/>
+          <w:b/>
+          <w:bCs/>
+        </w:rPr>
+        <w:t xml:space="preserve"> costo de compra y cantidad </w:t>
+      </w:r>
+      <w:r>
+        <w:rPr>
+          <w:rFonts w:ascii="Avenir Book" w:hAnsi="Avenir Book"/>
+          <w:b/>
+          <w:bCs/>
+        </w:rPr>
+        <w:t xml:space="preserve">y capturar una </w:t>
+      </w:r>
+      <w:r>
+        <w:rPr>
+          <w:rFonts w:ascii="Avenir Book" w:hAnsi="Avenir Book"/>
+          <w:b/>
+          <w:bCs/>
+        </w:rPr>
+        <w:t>observación</w:t>
+      </w:r>
+      <w:r>
+        <w:rPr>
+          <w:rFonts w:ascii="Avenir Book" w:hAnsi="Avenir Book"/>
+          <w:b/>
+          <w:bCs/>
+        </w:rPr>
+        <w:t>,</w:t>
+      </w:r>
+    </w:p>
+    <w:p>
+      <w:pPr>
+        <w:pStyle w:val="NormalWeb"/>
+        <w:numPr>
+          <w:ilvl w:val="2"/>
+          <w:numId w:val="32"/>
+        </w:numPr>
+        <w:jc w:val="both"/>
+        <w:rPr>
+          <w:rFonts w:ascii="Avenir Book" w:hAnsi="Avenir Book"/>
+        </w:rPr>
+      </w:pPr>
+      <w:r>
+        <w:rPr>
+          <w:rFonts w:ascii="Avenir Book" w:hAnsi="Avenir Book"/>
+        </w:rPr>
         <w:t xml:space="preserve">En el administrador </w:t>
       </w:r>
       <w:proofErr w:type="gramStart"/>
@@ -501,6 +624,71 @@
           <w:bCs/>
         </w:rPr>
         <w:t>y agregar el estatus, observaciones, cantidad solicitada y cantidad que llego.</w:t>
+      </w:r>
+    </w:p>
+    <w:p>
+      <w:pPr>
+        <w:pStyle w:val="NormalWeb"/>
+        <w:numPr>
+          <w:ilvl w:val="2"/>
+          <w:numId w:val="32"/>
+        </w:numPr>
+        <w:jc w:val="both"/>
+        <w:rPr>
+          <w:rFonts w:ascii="Avenir Book" w:hAnsi="Avenir Book"/>
+        </w:rPr>
+      </w:pPr>
+      <w:r>
+        <w:rPr>
+          <w:rFonts w:ascii="Avenir Book" w:hAnsi="Avenir Book"/>
+          <w:b/>
+          <w:bCs/>
+        </w:rPr>
+        <w:t xml:space="preserve">Nota en todos los casos identificar </w:t>
+      </w:r>
+      <w:proofErr w:type="spellStart"/>
+      <w:r>
+        <w:rPr>
+          <w:rFonts w:ascii="Avenir Book" w:hAnsi="Avenir Book"/>
+          <w:b/>
+          <w:bCs/>
+        </w:rPr>
+        <w:t>cantida</w:t>
+      </w:r>
+      <w:proofErr w:type="spellEnd"/>
+      <w:r>
+        <w:rPr>
+          <w:rFonts w:ascii="Avenir Book" w:hAnsi="Avenir Book"/>
+          <w:b/>
+          <w:bCs/>
+        </w:rPr>
+        <w:t xml:space="preserve"> que </w:t>
+      </w:r>
+      <w:proofErr w:type="gramStart"/>
+      <w:r>
+        <w:rPr>
+          <w:rFonts w:ascii="Avenir Book" w:hAnsi="Avenir Book"/>
+          <w:b/>
+          <w:bCs/>
+        </w:rPr>
+        <w:t>llego ,</w:t>
+      </w:r>
+      <w:proofErr w:type="gramEnd"/>
+      <w:r>
+        <w:rPr>
+          <w:rFonts w:ascii="Avenir Book" w:hAnsi="Avenir Book"/>
+          <w:b/>
+          <w:bCs/>
+        </w:rPr>
+        <w:t xml:space="preserve"> cantidad solicitada y </w:t>
+      </w:r>
+      <w:r>
+        <w:rPr>
+          <w:rFonts w:ascii="Avenir Book" w:hAnsi="Avenir Book"/>
+          <w:b/>
+          <w:bCs/>
+        </w:rPr>
+        <w:t>observación.</w:t>
       </w:r>
     </w:p>
     <w:p>
@@ -1056,6 +1244,7 @@
         <w:rPr>
           <w:rFonts w:ascii="Avenir Book" w:hAnsi="Avenir Book"/>
         </w:rPr>
+        <w:lastRenderedPageBreak/>
         <w:t xml:space="preserve">Por </w:t>
       </w:r>
       <w:proofErr w:type="spellStart"/>
@@ -1171,7 +1360,6 @@
         <w:rPr>
           <w:rFonts w:ascii="Avenir Book" w:hAnsi="Avenir Book"/>
         </w:rPr>
-        <w:lastRenderedPageBreak/>
         <w:t xml:space="preserve">En lo siguientes casos que pasa si ya </w:t>
       </w:r>
       <w:proofErr w:type="spellStart"/>
@@ -2044,7 +2232,14 @@
         <w:rPr>
           <w:rFonts w:ascii="Avenir Book" w:hAnsi="Avenir Book"/>
         </w:rPr>
-        <w:t xml:space="preserve"> de venta, si dame ticket para corroborar y poder agregar los clor</w:t>
+        <w:t xml:space="preserve"> de venta, si dame ticket para </w:t>
+      </w:r>
+      <w:r>
+        <w:rPr>
+          <w:rFonts w:ascii="Avenir Book" w:hAnsi="Avenir Book"/>
+        </w:rPr>
+        <w:lastRenderedPageBreak/>
+        <w:t>corroborar y poder agregar los clor</w:t>
       </w:r>
       <w:r>
         <w:rPr>
@@ -2225,17 +2420,7 @@
           <w:bCs/>
           <w:highlight w:val="yellow"/>
         </w:rPr>
-        <w:t xml:space="preserve">, los de </w:t>
-      </w:r>
-      <w:r>
-        <w:rPr>
-          <w:rFonts w:ascii="Avenir Book" w:hAnsi="Avenir Book"/>
-          <w:b/>
-          <w:bCs/>
-          <w:highlight w:val="yellow"/>
-        </w:rPr>
-        <w:lastRenderedPageBreak/>
-        <w:t xml:space="preserve">ruta abierto 30 </w:t>
+        <w:t xml:space="preserve">, los de ruta abierto 30 </w:t>
       </w:r>
       <w:proofErr w:type="spellStart"/>
       <w:r>
@@ -3280,6 +3465,7 @@
           <w:szCs w:val="20"/>
           <w:lang w:eastAsia="es-ES_tradnl"/>
         </w:rPr>
+        <w:lastRenderedPageBreak/>
         <w:t>No se incluyen los costos del hospedaje</w:t>
       </w:r>
       <w:r>

</xml_diff>